<commit_message>
New version of the import after discussion
New dtd also...
</commit_message>
<xml_diff>
--- a/doc/example/Simplace Tasks.docx
+++ b/doc/example/Simplace Tasks.docx
@@ -352,6 +352,47 @@
     </w:p>
     <w:p>
       <w:pPr>
+        <w:rPr>
+          <w:lang w:val="en-US"/>
+        </w:rPr>
+      </w:pPr>
+      <w:r>
+        <w:rPr>
+          <w:lang w:val="en-US"/>
+        </w:rPr>
+        <w:t xml:space="preserve">One change important has been the including of a factor 60 and conversion of the </w:t>
+      </w:r>
+      <w:proofErr w:type="spellStart"/>
+      <w:r>
+        <w:rPr>
+          <w:lang w:val="en-US"/>
+        </w:rPr>
+        <w:t>daylength</w:t>
+      </w:r>
+      <w:proofErr w:type="spellEnd"/>
+      <w:r>
+        <w:rPr>
+          <w:lang w:val="en-US"/>
+        </w:rPr>
+        <w:t xml:space="preserve"> from hours (</w:t>
+      </w:r>
+      <w:proofErr w:type="spellStart"/>
+      <w:r>
+        <w:rPr>
+          <w:lang w:val="en-US"/>
+        </w:rPr>
+        <w:t>Bioma</w:t>
+      </w:r>
+      <w:proofErr w:type="spellEnd"/>
+      <w:r>
+        <w:rPr>
+          <w:lang w:val="en-US"/>
+        </w:rPr>
+        <w:t xml:space="preserve">) into minutes (Simplace). </w:t>
+      </w:r>
+    </w:p>
+    <w:p>
+      <w:pPr>
         <w:pStyle w:val="berschrift1"/>
         <w:rPr>
           <w:lang w:val="en-US"/>
@@ -387,6 +428,7 @@
         <w:rPr>
           <w:lang w:val="en-US"/>
         </w:rPr>
+        <w:lastRenderedPageBreak/>
         <w:t xml:space="preserve">Besides the </w:t>
       </w:r>
       <w:proofErr w:type="spellStart"/>
@@ -415,14 +457,7 @@
         <w:rPr>
           <w:lang w:val="en-US"/>
         </w:rPr>
-        <w:t xml:space="preserve"> data, algorithm in a platform specific language and documentation it includes a composition part where inputs from outside the component, </w:t>
-      </w:r>
-      <w:r>
-        <w:rPr>
-          <w:lang w:val="en-US"/>
-        </w:rPr>
-        <w:lastRenderedPageBreak/>
-        <w:t xml:space="preserve">outputs to the outside of the component and internal links are explicitly defined. </w:t>
+        <w:t xml:space="preserve"> data, algorithm in a platform specific language and documentation it includes a composition part where inputs from outside the component, outputs to the outside of the component and internal links are explicitly defined. </w:t>
       </w:r>
     </w:p>
     <w:p>
@@ -862,6 +897,7 @@
         <w:rPr>
           <w:lang w:val="en-US"/>
         </w:rPr>
+        <w:lastRenderedPageBreak/>
         <w:t>Fitting the output structure to the needs of other platforms</w:t>
       </w:r>
     </w:p>
@@ -889,21 +925,19 @@
         <w:rPr>
           <w:lang w:val="en-US"/>
         </w:rPr>
-        <w:t xml:space="preserve">]. Such things have to be mapped by the tools. In detail </w:t>
-      </w:r>
-      <w:proofErr w:type="gramStart"/>
-      <w:r>
-        <w:rPr>
-          <w:lang w:val="en-US"/>
-        </w:rPr>
-        <w:t>this types mappings</w:t>
-      </w:r>
-      <w:proofErr w:type="gramEnd"/>
-      <w:r>
-        <w:rPr>
-          <w:lang w:val="en-US"/>
-        </w:rPr>
-        <w:t xml:space="preserve"> are: </w:t>
+        <w:t>]. Such things have to be ma</w:t>
+      </w:r>
+      <w:r>
+        <w:rPr>
+          <w:lang w:val="en-US"/>
+        </w:rPr>
+        <w:t>pped by the tools. In detail these</w:t>
+      </w:r>
+      <w:r>
+        <w:rPr>
+          <w:lang w:val="en-US"/>
+        </w:rPr>
+        <w:t xml:space="preserve"> type mappings are: </w:t>
       </w:r>
     </w:p>
     <w:tbl>
@@ -938,7 +972,6 @@
               <w:rPr>
                 <w:lang w:val="en-US"/>
               </w:rPr>
-              <w:lastRenderedPageBreak/>
               <w:t>Variable | Tool</w:t>
             </w:r>
           </w:p>
@@ -1265,13 +1298,7 @@
               <w:rPr>
                 <w:lang w:val="en-US"/>
               </w:rPr>
-              <w:t>DOUBLEMATRIX</w:t>
-            </w:r>
-            <w:r>
-              <w:rPr>
-                <w:lang w:val="en-US"/>
-              </w:rPr>
-              <w:t xml:space="preserve"> </w:t>
+              <w:t xml:space="preserve">DOUBLEMATRIX </w:t>
             </w:r>
           </w:p>
         </w:tc>
@@ -1419,7 +1446,6 @@
                 <w:lang w:val="en-US"/>
               </w:rPr>
             </w:pPr>
-            <w:bookmarkStart w:id="0" w:name="_GoBack"/>
             <w:proofErr w:type="spellStart"/>
             <w:r>
               <w:rPr>
@@ -1427,7 +1453,6 @@
               </w:rPr>
               <w:t>Privat</w:t>
             </w:r>
-            <w:bookmarkEnd w:id="0"/>
             <w:proofErr w:type="spellEnd"/>
           </w:p>
         </w:tc>
@@ -1600,37 +1625,44 @@
     </w:tbl>
     <w:p>
       <w:pPr>
-        <w:rPr>
-          <w:lang w:val="en-US"/>
-        </w:rPr>
-      </w:pPr>
-    </w:p>
-    <w:p>
-      <w:pPr>
-        <w:rPr>
-          <w:lang w:val="en-US"/>
-        </w:rPr>
-      </w:pPr>
-    </w:p>
-    <w:p>
-      <w:pPr>
-        <w:rPr>
-          <w:lang w:val="en-US"/>
-        </w:rPr>
-      </w:pPr>
-      <w:proofErr w:type="spellStart"/>
-      <w:r>
-        <w:rPr>
-          <w:lang w:val="en-US"/>
-        </w:rPr>
-        <w:t>UseCase</w:t>
-      </w:r>
-      <w:proofErr w:type="spellEnd"/>
-      <w:r>
-        <w:rPr>
-          <w:lang w:val="en-US"/>
-        </w:rPr>
-        <w:t xml:space="preserve">: Exchange of a crop model composition with several </w:t>
+        <w:pStyle w:val="berschrift1"/>
+        <w:rPr>
+          <w:lang w:val="en-US"/>
+        </w:rPr>
+      </w:pPr>
+      <w:r>
+        <w:rPr>
+          <w:lang w:val="en-US"/>
+        </w:rPr>
+        <w:t xml:space="preserve">Task 3: Automatic import of </w:t>
+      </w:r>
+      <w:proofErr w:type="spellStart"/>
+      <w:r>
+        <w:rPr>
+          <w:lang w:val="en-US"/>
+        </w:rPr>
+        <w:t>Bioma</w:t>
+      </w:r>
+      <w:proofErr w:type="spellEnd"/>
+      <w:r>
+        <w:rPr>
+          <w:lang w:val="en-US"/>
+        </w:rPr>
+        <w:t xml:space="preserve"> and </w:t>
+      </w:r>
+      <w:proofErr w:type="spellStart"/>
+      <w:r>
+        <w:rPr>
+          <w:lang w:val="en-US"/>
+        </w:rPr>
+        <w:t>OpenAlea</w:t>
+      </w:r>
+      <w:proofErr w:type="spellEnd"/>
+      <w:r>
+        <w:rPr>
+          <w:lang w:val="en-US"/>
+        </w:rPr>
+        <w:t xml:space="preserve"> </w:t>
       </w:r>
       <w:proofErr w:type="spellStart"/>
       <w:r>
@@ -1640,6 +1672,328 @@
         <w:t>ModelUnits</w:t>
       </w:r>
       <w:proofErr w:type="spellEnd"/>
+      <w:r>
+        <w:rPr>
+          <w:lang w:val="en-US"/>
+        </w:rPr>
+        <w:t xml:space="preserve"> into Simplace</w:t>
+      </w:r>
+    </w:p>
+    <w:p>
+      <w:pPr>
+        <w:rPr>
+          <w:lang w:val="en-US"/>
+        </w:rPr>
+      </w:pPr>
+      <w:r>
+        <w:rPr>
+          <w:lang w:val="en-US"/>
+        </w:rPr>
+        <w:t xml:space="preserve">The import in Simplace can 90% </w:t>
+      </w:r>
+      <w:proofErr w:type="gramStart"/>
+      <w:r>
+        <w:rPr>
+          <w:lang w:val="en-US"/>
+        </w:rPr>
+        <w:t>be</w:t>
+      </w:r>
+      <w:proofErr w:type="gramEnd"/>
+      <w:r>
+        <w:rPr>
+          <w:lang w:val="en-US"/>
+        </w:rPr>
+        <w:t xml:space="preserve"> done with the “</w:t>
+      </w:r>
+      <w:proofErr w:type="spellStart"/>
+      <w:r>
+        <w:rPr>
+          <w:lang w:val="en-US"/>
+        </w:rPr>
+        <w:t>SimComponentCodeGenerator</w:t>
+      </w:r>
+      <w:proofErr w:type="spellEnd"/>
+      <w:r>
+        <w:rPr>
+          <w:lang w:val="en-US"/>
+        </w:rPr>
+        <w:t xml:space="preserve">”. This has a new method separated from “CSV, XML and DB” named AMEIXML import. The code generator will get its package from the “id” section of the </w:t>
+      </w:r>
+      <w:proofErr w:type="spellStart"/>
+      <w:r>
+        <w:rPr>
+          <w:lang w:val="en-US"/>
+        </w:rPr>
+        <w:t>ModelUnit</w:t>
+      </w:r>
+      <w:proofErr w:type="spellEnd"/>
+      <w:r>
+        <w:rPr>
+          <w:lang w:val="en-US"/>
+        </w:rPr>
+        <w:t xml:space="preserve"> </w:t>
+      </w:r>
+      <w:proofErr w:type="gramStart"/>
+      <w:r>
+        <w:rPr>
+          <w:lang w:val="en-US"/>
+        </w:rPr>
+        <w:t>In</w:t>
+      </w:r>
+      <w:proofErr w:type="gramEnd"/>
+      <w:r>
+        <w:rPr>
+          <w:lang w:val="en-US"/>
+        </w:rPr>
+        <w:t xml:space="preserve"> the XML that makes it necessary to may be adjust this section before running the import. </w:t>
+      </w:r>
+    </w:p>
+    <w:p>
+      <w:pPr>
+        <w:rPr>
+          <w:lang w:val="en-US"/>
+        </w:rPr>
+      </w:pPr>
+      <w:r>
+        <w:rPr>
+          <w:lang w:val="en-US"/>
+        </w:rPr>
+        <w:t xml:space="preserve">Main issues are still: </w:t>
+      </w:r>
+    </w:p>
+    <w:p>
+      <w:pPr>
+        <w:pStyle w:val="Listenabsatz"/>
+        <w:numPr>
+          <w:ilvl w:val="0"/>
+          <w:numId w:val="2"/>
+        </w:numPr>
+        <w:rPr>
+          <w:lang w:val="en-US"/>
+        </w:rPr>
+      </w:pPr>
+      <w:r>
+        <w:rPr>
+          <w:lang w:val="en-US"/>
+        </w:rPr>
+        <w:t>Information about constants, states , rates are missing – input and output only is used</w:t>
+      </w:r>
+    </w:p>
+    <w:p>
+      <w:pPr>
+        <w:pStyle w:val="Listenabsatz"/>
+        <w:numPr>
+          <w:ilvl w:val="0"/>
+          <w:numId w:val="2"/>
+        </w:numPr>
+        <w:rPr>
+          <w:lang w:val="en-US"/>
+        </w:rPr>
+      </w:pPr>
+    </w:p>
+    <w:p>
+      <w:pPr>
+        <w:rPr>
+          <w:lang w:val="en-US"/>
+        </w:rPr>
+      </w:pPr>
+    </w:p>
+    <w:p>
+      <w:pPr>
+        <w:pStyle w:val="berschrift1"/>
+        <w:rPr>
+          <w:lang w:val="en-US"/>
+        </w:rPr>
+      </w:pPr>
+      <w:r>
+        <w:rPr>
+          <w:lang w:val="en-US"/>
+        </w:rPr>
+        <w:t xml:space="preserve">Task 4: Automatic import of </w:t>
+      </w:r>
+      <w:proofErr w:type="spellStart"/>
+      <w:r>
+        <w:rPr>
+          <w:lang w:val="en-US"/>
+        </w:rPr>
+        <w:t>OpenAlea</w:t>
+      </w:r>
+      <w:proofErr w:type="spellEnd"/>
+      <w:r>
+        <w:rPr>
+          <w:lang w:val="en-US"/>
+        </w:rPr>
+        <w:t xml:space="preserve"> </w:t>
+      </w:r>
+      <w:proofErr w:type="spellStart"/>
+      <w:r>
+        <w:rPr>
+          <w:lang w:val="en-US"/>
+        </w:rPr>
+        <w:t>ModelUnitComposition</w:t>
+      </w:r>
+      <w:proofErr w:type="spellEnd"/>
+      <w:r>
+        <w:rPr>
+          <w:lang w:val="en-US"/>
+        </w:rPr>
+        <w:t xml:space="preserve"> into Simplace</w:t>
+      </w:r>
+    </w:p>
+    <w:p>
+      <w:pPr>
+        <w:rPr>
+          <w:lang w:val="en-US"/>
+        </w:rPr>
+      </w:pPr>
+      <w:r>
+        <w:rPr>
+          <w:lang w:val="en-US"/>
+        </w:rPr>
+        <w:t xml:space="preserve">The import in Simplace will use the Task 3 </w:t>
+      </w:r>
+      <w:proofErr w:type="spellStart"/>
+      <w:r>
+        <w:rPr>
+          <w:lang w:val="en-US"/>
+        </w:rPr>
+        <w:t>ModelUnit</w:t>
+      </w:r>
+      <w:proofErr w:type="spellEnd"/>
+      <w:r>
+        <w:rPr>
+          <w:lang w:val="en-US"/>
+        </w:rPr>
+        <w:t xml:space="preserve"> importer directly. It will first import the </w:t>
+      </w:r>
+      <w:proofErr w:type="spellStart"/>
+      <w:r>
+        <w:rPr>
+          <w:lang w:val="en-US"/>
+        </w:rPr>
+        <w:t>ModelUnits</w:t>
+      </w:r>
+      <w:proofErr w:type="spellEnd"/>
+      <w:r>
+        <w:rPr>
+          <w:lang w:val="en-US"/>
+        </w:rPr>
+        <w:t xml:space="preserve"> and then generate a </w:t>
+      </w:r>
+      <w:proofErr w:type="spellStart"/>
+      <w:r>
+        <w:rPr>
+          <w:lang w:val="en-US"/>
+        </w:rPr>
+        <w:t>SimComponentGroup</w:t>
+      </w:r>
+      <w:proofErr w:type="spellEnd"/>
+      <w:r>
+        <w:rPr>
+          <w:lang w:val="en-US"/>
+        </w:rPr>
+        <w:t xml:space="preserve"> seamlessly. </w:t>
+      </w:r>
+    </w:p>
+    <w:p>
+      <w:pPr>
+        <w:rPr>
+          <w:lang w:val="en-US"/>
+        </w:rPr>
+      </w:pPr>
+      <w:r>
+        <w:rPr>
+          <w:lang w:val="en-US"/>
+        </w:rPr>
+        <w:t xml:space="preserve">Main issues are: </w:t>
+      </w:r>
+    </w:p>
+    <w:p>
+      <w:pPr>
+        <w:pStyle w:val="Listenabsatz"/>
+        <w:numPr>
+          <w:ilvl w:val="0"/>
+          <w:numId w:val="2"/>
+        </w:numPr>
+        <w:rPr>
+          <w:lang w:val="en-US"/>
+        </w:rPr>
+      </w:pPr>
+      <w:r>
+        <w:rPr>
+          <w:lang w:val="en-US"/>
+        </w:rPr>
+        <w:t xml:space="preserve">Conversion of the links is not simply copy pasting. It has to be linked to the existing and pre-generated </w:t>
+      </w:r>
+      <w:proofErr w:type="spellStart"/>
+      <w:r>
+        <w:rPr>
+          <w:lang w:val="en-US"/>
+        </w:rPr>
+        <w:t>SimComponents</w:t>
+      </w:r>
+      <w:proofErr w:type="spellEnd"/>
+      <w:r>
+        <w:rPr>
+          <w:lang w:val="en-US"/>
+        </w:rPr>
+        <w:t>. Automation works now.</w:t>
+      </w:r>
+    </w:p>
+    <w:p>
+      <w:pPr>
+        <w:pStyle w:val="Listenabsatz"/>
+        <w:numPr>
+          <w:ilvl w:val="0"/>
+          <w:numId w:val="2"/>
+        </w:numPr>
+        <w:rPr>
+          <w:lang w:val="en-US"/>
+        </w:rPr>
+      </w:pPr>
+      <w:r>
+        <w:rPr>
+          <w:lang w:val="en-US"/>
+        </w:rPr>
+        <w:t xml:space="preserve">Automatic generation of the needed constants and resources will not be possible. </w:t>
+      </w:r>
+    </w:p>
+    <w:p>
+      <w:pPr>
+        <w:rPr>
+          <w:lang w:val="en-US"/>
+        </w:rPr>
+      </w:pPr>
+      <w:r>
+        <w:rPr>
+          <w:lang w:val="en-US"/>
+        </w:rPr>
+        <w:lastRenderedPageBreak/>
+        <w:t xml:space="preserve">Other possibility could be to import the code into a solution instead of a </w:t>
+      </w:r>
+      <w:proofErr w:type="spellStart"/>
+      <w:r>
+        <w:rPr>
+          <w:lang w:val="en-US"/>
+        </w:rPr>
+        <w:t>SimComponentGroup</w:t>
+      </w:r>
+      <w:proofErr w:type="spellEnd"/>
+      <w:r>
+        <w:rPr>
+          <w:lang w:val="en-US"/>
+        </w:rPr>
+        <w:t xml:space="preserve">. This may lead to problems with the resource part again. </w:t>
+      </w:r>
+    </w:p>
+    <w:p>
+      <w:pPr>
+        <w:rPr>
+          <w:lang w:val="en-US"/>
+        </w:rPr>
+      </w:pPr>
+      <w:bookmarkStart w:id="0" w:name="_GoBack"/>
+      <w:bookmarkEnd w:id="0"/>
     </w:p>
     <w:p>
       <w:pPr>
@@ -1661,6 +2015,118 @@
 <file path=word/numbering.xml><?xml version="1.0" encoding="utf-8"?>
 <w:numbering xmlns:wpc="http://schemas.microsoft.com/office/word/2010/wordprocessingCanvas" xmlns:mc="http://schemas.openxmlformats.org/markup-compatibility/2006" xmlns:o="urn:schemas-microsoft-com:office:office" xmlns:r="http://schemas.openxmlformats.org/officeDocument/2006/relationships" xmlns:m="http://schemas.openxmlformats.org/officeDocument/2006/math" xmlns:v="urn:schemas-microsoft-com:vml" xmlns:wp14="http://schemas.microsoft.com/office/word/2010/wordprocessingDrawing" xmlns:wp="http://schemas.openxmlformats.org/drawingml/2006/wordprocessingDrawing" xmlns:w10="urn:schemas-microsoft-com:office:word" xmlns:w="http://schemas.openxmlformats.org/wordprocessingml/2006/main" xmlns:w14="http://schemas.microsoft.com/office/word/2010/wordml" xmlns:wpg="http://schemas.microsoft.com/office/word/2010/wordprocessingGroup" xmlns:wpi="http://schemas.microsoft.com/office/word/2010/wordprocessingInk" xmlns:wne="http://schemas.microsoft.com/office/word/2006/wordml" xmlns:wps="http://schemas.microsoft.com/office/word/2010/wordprocessingShape" mc:Ignorable="w14 wp14">
   <w:abstractNum w:abstractNumId="0">
+    <w:nsid w:val="4722303E"/>
+    <w:multiLevelType w:val="hybridMultilevel"/>
+    <w:tmpl w:val="30E04804"/>
+    <w:lvl w:ilvl="0" w:tplc="533EFD32">
+      <w:numFmt w:val="bullet"/>
+      <w:lvlText w:val="-"/>
+      <w:lvlJc w:val="left"/>
+      <w:pPr>
+        <w:ind w:left="720" w:hanging="360"/>
+      </w:pPr>
+      <w:rPr>
+        <w:rFonts w:ascii="Calibri" w:eastAsiaTheme="minorHAnsi" w:hAnsi="Calibri" w:cstheme="minorBidi" w:hint="default"/>
+      </w:rPr>
+    </w:lvl>
+    <w:lvl w:ilvl="1" w:tplc="04070003" w:tentative="1">
+      <w:start w:val="1"/>
+      <w:numFmt w:val="bullet"/>
+      <w:lvlText w:val="o"/>
+      <w:lvlJc w:val="left"/>
+      <w:pPr>
+        <w:ind w:left="1440" w:hanging="360"/>
+      </w:pPr>
+      <w:rPr>
+        <w:rFonts w:ascii="Courier New" w:hAnsi="Courier New" w:cs="Courier New" w:hint="default"/>
+      </w:rPr>
+    </w:lvl>
+    <w:lvl w:ilvl="2" w:tplc="04070005" w:tentative="1">
+      <w:start w:val="1"/>
+      <w:numFmt w:val="bullet"/>
+      <w:lvlText w:val=""/>
+      <w:lvlJc w:val="left"/>
+      <w:pPr>
+        <w:ind w:left="2160" w:hanging="360"/>
+      </w:pPr>
+      <w:rPr>
+        <w:rFonts w:ascii="Wingdings" w:hAnsi="Wingdings" w:hint="default"/>
+      </w:rPr>
+    </w:lvl>
+    <w:lvl w:ilvl="3" w:tplc="04070001" w:tentative="1">
+      <w:start w:val="1"/>
+      <w:numFmt w:val="bullet"/>
+      <w:lvlText w:val=""/>
+      <w:lvlJc w:val="left"/>
+      <w:pPr>
+        <w:ind w:left="2880" w:hanging="360"/>
+      </w:pPr>
+      <w:rPr>
+        <w:rFonts w:ascii="Symbol" w:hAnsi="Symbol" w:hint="default"/>
+      </w:rPr>
+    </w:lvl>
+    <w:lvl w:ilvl="4" w:tplc="04070003" w:tentative="1">
+      <w:start w:val="1"/>
+      <w:numFmt w:val="bullet"/>
+      <w:lvlText w:val="o"/>
+      <w:lvlJc w:val="left"/>
+      <w:pPr>
+        <w:ind w:left="3600" w:hanging="360"/>
+      </w:pPr>
+      <w:rPr>
+        <w:rFonts w:ascii="Courier New" w:hAnsi="Courier New" w:cs="Courier New" w:hint="default"/>
+      </w:rPr>
+    </w:lvl>
+    <w:lvl w:ilvl="5" w:tplc="04070005" w:tentative="1">
+      <w:start w:val="1"/>
+      <w:numFmt w:val="bullet"/>
+      <w:lvlText w:val=""/>
+      <w:lvlJc w:val="left"/>
+      <w:pPr>
+        <w:ind w:left="4320" w:hanging="360"/>
+      </w:pPr>
+      <w:rPr>
+        <w:rFonts w:ascii="Wingdings" w:hAnsi="Wingdings" w:hint="default"/>
+      </w:rPr>
+    </w:lvl>
+    <w:lvl w:ilvl="6" w:tplc="04070001" w:tentative="1">
+      <w:start w:val="1"/>
+      <w:numFmt w:val="bullet"/>
+      <w:lvlText w:val=""/>
+      <w:lvlJc w:val="left"/>
+      <w:pPr>
+        <w:ind w:left="5040" w:hanging="360"/>
+      </w:pPr>
+      <w:rPr>
+        <w:rFonts w:ascii="Symbol" w:hAnsi="Symbol" w:hint="default"/>
+      </w:rPr>
+    </w:lvl>
+    <w:lvl w:ilvl="7" w:tplc="04070003" w:tentative="1">
+      <w:start w:val="1"/>
+      <w:numFmt w:val="bullet"/>
+      <w:lvlText w:val="o"/>
+      <w:lvlJc w:val="left"/>
+      <w:pPr>
+        <w:ind w:left="5760" w:hanging="360"/>
+      </w:pPr>
+      <w:rPr>
+        <w:rFonts w:ascii="Courier New" w:hAnsi="Courier New" w:cs="Courier New" w:hint="default"/>
+      </w:rPr>
+    </w:lvl>
+    <w:lvl w:ilvl="8" w:tplc="04070005" w:tentative="1">
+      <w:start w:val="1"/>
+      <w:numFmt w:val="bullet"/>
+      <w:lvlText w:val=""/>
+      <w:lvlJc w:val="left"/>
+      <w:pPr>
+        <w:ind w:left="6480" w:hanging="360"/>
+      </w:pPr>
+      <w:rPr>
+        <w:rFonts w:ascii="Wingdings" w:hAnsi="Wingdings" w:hint="default"/>
+      </w:rPr>
+    </w:lvl>
+  </w:abstractNum>
+  <w:abstractNum w:abstractNumId="1">
     <w:nsid w:val="53C72F45"/>
     <w:multiLevelType w:val="hybridMultilevel"/>
     <w:tmpl w:val="F7425E38"/>
@@ -1750,6 +2216,9 @@
     </w:lvl>
   </w:abstractNum>
   <w:num w:numId="1">
+    <w:abstractNumId w:val="1"/>
+  </w:num>
+  <w:num w:numId="2">
     <w:abstractNumId w:val="0"/>
   </w:num>
 </w:numbering>

</xml_diff>

<commit_message>
Corrections in the Composition and the units
</commit_message>
<xml_diff>
--- a/doc/example/Simplace Tasks.docx
+++ b/doc/example/Simplace Tasks.docx
@@ -543,7 +543,13 @@
         <w:rPr>
           <w:lang w:val="en-US"/>
         </w:rPr>
-        <w:t xml:space="preserve">The export feature was implemented abstract so that it can be used either for a single Simplace </w:t>
+        <w:t>The export feature was implemented abstract so that it can be used either for a single Simpl</w:t>
+      </w:r>
+      <w:r>
+        <w:rPr>
+          <w:lang w:val="en-US"/>
+        </w:rPr>
+        <w:t xml:space="preserve">ace </w:t>
       </w:r>
       <w:proofErr w:type="spellStart"/>
       <w:r>
@@ -564,21 +570,39 @@
         <w:rPr>
           <w:lang w:val="en-US"/>
         </w:rPr>
-        <w:t>ModelUnitComposition</w:t>
-      </w:r>
-      <w:proofErr w:type="spellEnd"/>
-      <w:r>
-        <w:rPr>
-          <w:lang w:val="en-US"/>
-        </w:rPr>
-        <w:t xml:space="preserve">. The Composition was pushed in GitHub repository together with the data and solution information to be able to build an own Simulation Experiment based on the crop model encapsulated in the </w:t>
-      </w:r>
-      <w:proofErr w:type="spellStart"/>
-      <w:r>
-        <w:rPr>
-          <w:lang w:val="en-US"/>
-        </w:rPr>
-        <w:t>ModelUnitComposition</w:t>
+        <w:t>Model</w:t>
+      </w:r>
+      <w:r>
+        <w:rPr>
+          <w:lang w:val="en-US"/>
+        </w:rPr>
+        <w:t>Composition</w:t>
+      </w:r>
+      <w:proofErr w:type="spellEnd"/>
+      <w:r>
+        <w:rPr>
+          <w:lang w:val="en-US"/>
+        </w:rPr>
+        <w:t>. The Composition was pushed in GitHub repository together with the data and solution information to be able to build an own Simulation Experiment based on the crop mod</w:t>
+      </w:r>
+      <w:r>
+        <w:rPr>
+          <w:lang w:val="en-US"/>
+        </w:rPr>
+        <w:t xml:space="preserve">el encapsulated in the </w:t>
+      </w:r>
+      <w:proofErr w:type="spellStart"/>
+      <w:r>
+        <w:rPr>
+          <w:lang w:val="en-US"/>
+        </w:rPr>
+        <w:t>Model</w:t>
+      </w:r>
+      <w:r>
+        <w:rPr>
+          <w:lang w:val="en-US"/>
+        </w:rPr>
+        <w:t>Composition</w:t>
       </w:r>
       <w:proofErr w:type="spellEnd"/>
       <w:r>
@@ -959,15 +983,7 @@
         <w:rPr>
           <w:lang w:val="en-US"/>
         </w:rPr>
-        <w:t>) and outputs (links from component variables to explicit output variables. This is mandatory because in different components there might be output variables with the same name. They have to be merged together or selected, whic</w:t>
-      </w:r>
-      <w:bookmarkStart w:id="0" w:name="_GoBack"/>
-      <w:bookmarkEnd w:id="0"/>
-      <w:r>
-        <w:rPr>
-          <w:lang w:val="en-US"/>
-        </w:rPr>
-        <w:t xml:space="preserve">h will be linked to the output of the composition. </w:t>
+        <w:t xml:space="preserve">) and outputs (links from component variables to explicit output variables. This is mandatory because in different components there might be output variables with the same name. They have to be merged together or selected, which will be linked to the output of the composition. </w:t>
       </w:r>
     </w:p>
     <w:p>
@@ -1396,6 +1412,94 @@
                 <w:lang w:val="en-US"/>
               </w:rPr>
             </w:pPr>
+            <w:proofErr w:type="spellStart"/>
+            <w:r>
+              <w:rPr>
+                <w:lang w:val="en-US"/>
+              </w:rPr>
+              <w:t>IStr</w:t>
+            </w:r>
+            <w:proofErr w:type="spellEnd"/>
+          </w:p>
+          <w:p>
+            <w:pPr>
+              <w:cnfStyle w:val="000000100000" w:firstRow="0" w:lastRow="0" w:firstColumn="0" w:lastColumn="0" w:oddVBand="0" w:evenVBand="0" w:oddHBand="1" w:evenHBand="0" w:firstRowFirstColumn="0" w:firstRowLastColumn="0" w:lastRowFirstColumn="0" w:lastRowLastColumn="0"/>
+              <w:rPr>
+                <w:lang w:val="en-US"/>
+              </w:rPr>
+            </w:pPr>
+            <w:proofErr w:type="spellStart"/>
+            <w:r>
+              <w:rPr>
+                <w:lang w:val="en-US"/>
+              </w:rPr>
+              <w:t>IDateTime</w:t>
+            </w:r>
+            <w:proofErr w:type="spellEnd"/>
+          </w:p>
+          <w:p>
+            <w:pPr>
+              <w:cnfStyle w:val="000000100000" w:firstRow="0" w:lastRow="0" w:firstColumn="0" w:lastColumn="0" w:oddVBand="0" w:evenVBand="0" w:oddHBand="1" w:evenHBand="0" w:firstRowFirstColumn="0" w:firstRowLastColumn="0" w:lastRowFirstColumn="0" w:lastRowLastColumn="0"/>
+              <w:rPr>
+                <w:lang w:val="en-US"/>
+              </w:rPr>
+            </w:pPr>
+            <w:proofErr w:type="spellStart"/>
+            <w:r>
+              <w:rPr>
+                <w:lang w:val="en-US"/>
+              </w:rPr>
+              <w:t>IFloat</w:t>
+            </w:r>
+            <w:proofErr w:type="spellEnd"/>
+          </w:p>
+          <w:p>
+            <w:pPr>
+              <w:cnfStyle w:val="000000100000" w:firstRow="0" w:lastRow="0" w:firstColumn="0" w:lastColumn="0" w:oddVBand="0" w:evenVBand="0" w:oddHBand="1" w:evenHBand="0" w:firstRowFirstColumn="0" w:firstRowLastColumn="0" w:lastRowFirstColumn="0" w:lastRowLastColumn="0"/>
+              <w:rPr>
+                <w:lang w:val="en-US"/>
+              </w:rPr>
+            </w:pPr>
+            <w:proofErr w:type="spellStart"/>
+            <w:r>
+              <w:rPr>
+                <w:lang w:val="en-US"/>
+              </w:rPr>
+              <w:t>IInt</w:t>
+            </w:r>
+            <w:proofErr w:type="spellEnd"/>
+          </w:p>
+          <w:p>
+            <w:pPr>
+              <w:cnfStyle w:val="000000100000" w:firstRow="0" w:lastRow="0" w:firstColumn="0" w:lastColumn="0" w:oddVBand="0" w:evenVBand="0" w:oddHBand="1" w:evenHBand="0" w:firstRowFirstColumn="0" w:firstRowLastColumn="0" w:lastRowFirstColumn="0" w:lastRowLastColumn="0"/>
+              <w:rPr>
+                <w:lang w:val="en-US"/>
+              </w:rPr>
+            </w:pPr>
+            <w:proofErr w:type="spellStart"/>
+            <w:r>
+              <w:rPr>
+                <w:lang w:val="en-US"/>
+              </w:rPr>
+              <w:t>ISequence</w:t>
+            </w:r>
+            <w:proofErr w:type="spellEnd"/>
+          </w:p>
+          <w:p>
+            <w:pPr>
+              <w:cnfStyle w:val="000000100000" w:firstRow="0" w:lastRow="0" w:firstColumn="0" w:lastColumn="0" w:oddVBand="0" w:evenVBand="0" w:oddHBand="1" w:evenHBand="0" w:firstRowFirstColumn="0" w:firstRowLastColumn="0" w:lastRowFirstColumn="0" w:lastRowLastColumn="0"/>
+              <w:rPr>
+                <w:lang w:val="en-US"/>
+              </w:rPr>
+            </w:pPr>
+            <w:proofErr w:type="spellStart"/>
+            <w:r>
+              <w:rPr>
+                <w:lang w:val="en-US"/>
+              </w:rPr>
+              <w:t>ISequence</w:t>
+            </w:r>
+            <w:proofErr w:type="spellEnd"/>
           </w:p>
         </w:tc>
         <w:tc>
@@ -1409,6 +1513,68 @@
                 <w:lang w:val="en-US"/>
               </w:rPr>
             </w:pPr>
+          </w:p>
+          <w:p>
+            <w:pPr>
+              <w:cnfStyle w:val="000000100000" w:firstRow="0" w:lastRow="0" w:firstColumn="0" w:lastColumn="0" w:oddVBand="0" w:evenVBand="0" w:oddHBand="1" w:evenHBand="0" w:firstRowFirstColumn="0" w:firstRowLastColumn="0" w:lastRowFirstColumn="0" w:lastRowLastColumn="0"/>
+              <w:rPr>
+                <w:lang w:val="en-US"/>
+              </w:rPr>
+            </w:pPr>
+          </w:p>
+          <w:p>
+            <w:pPr>
+              <w:cnfStyle w:val="000000100000" w:firstRow="0" w:lastRow="0" w:firstColumn="0" w:lastColumn="0" w:oddVBand="0" w:evenVBand="0" w:oddHBand="1" w:evenHBand="0" w:firstRowFirstColumn="0" w:firstRowLastColumn="0" w:lastRowFirstColumn="0" w:lastRowLastColumn="0"/>
+              <w:rPr>
+                <w:lang w:val="en-US"/>
+              </w:rPr>
+            </w:pPr>
+          </w:p>
+          <w:p>
+            <w:pPr>
+              <w:cnfStyle w:val="000000100000" w:firstRow="0" w:lastRow="0" w:firstColumn="0" w:lastColumn="0" w:oddVBand="0" w:evenVBand="0" w:oddHBand="1" w:evenHBand="0" w:firstRowFirstColumn="0" w:firstRowLastColumn="0" w:lastRowFirstColumn="0" w:lastRowLastColumn="0"/>
+              <w:rPr>
+                <w:lang w:val="en-US"/>
+              </w:rPr>
+            </w:pPr>
+          </w:p>
+          <w:p>
+            <w:pPr>
+              <w:cnfStyle w:val="000000100000" w:firstRow="0" w:lastRow="0" w:firstColumn="0" w:lastColumn="0" w:oddVBand="0" w:evenVBand="0" w:oddHBand="1" w:evenHBand="0" w:firstRowFirstColumn="0" w:firstRowLastColumn="0" w:lastRowFirstColumn="0" w:lastRowLastColumn="0"/>
+              <w:rPr>
+                <w:lang w:val="en-US"/>
+              </w:rPr>
+            </w:pPr>
+          </w:p>
+          <w:p>
+            <w:pPr>
+              <w:cnfStyle w:val="000000100000" w:firstRow="0" w:lastRow="0" w:firstColumn="0" w:lastColumn="0" w:oddVBand="0" w:evenVBand="0" w:oddHBand="1" w:evenHBand="0" w:firstRowFirstColumn="0" w:firstRowLastColumn="0" w:lastRowFirstColumn="0" w:lastRowLastColumn="0"/>
+              <w:rPr>
+                <w:lang w:val="en-US"/>
+              </w:rPr>
+            </w:pPr>
+          </w:p>
+          <w:p>
+            <w:pPr>
+              <w:cnfStyle w:val="000000100000" w:firstRow="0" w:lastRow="0" w:firstColumn="0" w:lastColumn="0" w:oddVBand="0" w:evenVBand="0" w:oddHBand="1" w:evenHBand="0" w:firstRowFirstColumn="0" w:firstRowLastColumn="0" w:lastRowFirstColumn="0" w:lastRowLastColumn="0"/>
+              <w:rPr>
+                <w:lang w:val="en-US"/>
+              </w:rPr>
+            </w:pPr>
+          </w:p>
+          <w:p>
+            <w:pPr>
+              <w:cnfStyle w:val="000000100000" w:firstRow="0" w:lastRow="0" w:firstColumn="0" w:lastColumn="0" w:oddVBand="0" w:evenVBand="0" w:oddHBand="1" w:evenHBand="0" w:firstRowFirstColumn="0" w:firstRowLastColumn="0" w:lastRowFirstColumn="0" w:lastRowLastColumn="0"/>
+              <w:rPr>
+                <w:lang w:val="en-US"/>
+              </w:rPr>
+            </w:pPr>
+            <w:r>
+              <w:rPr>
+                <w:lang w:val="en-US"/>
+              </w:rPr>
+              <w:t>List</w:t>
+            </w:r>
           </w:p>
         </w:tc>
       </w:tr>
@@ -1446,6 +1612,93 @@
                 <w:lang w:val="en-US"/>
               </w:rPr>
             </w:pPr>
+            <w:r>
+              <w:rPr>
+                <w:b/>
+                <w:lang w:val="en-US"/>
+              </w:rPr>
+              <w:t>Input</w:t>
+            </w:r>
+          </w:p>
+          <w:p>
+            <w:pPr>
+              <w:cnfStyle w:val="000000000000" w:firstRow="0" w:lastRow="0" w:firstColumn="0" w:lastColumn="0" w:oddVBand="0" w:evenVBand="0" w:oddHBand="0" w:evenHBand="0" w:firstRowFirstColumn="0" w:firstRowLastColumn="0" w:lastRowFirstColumn="0" w:lastRowLastColumn="0"/>
+              <w:rPr>
+                <w:b/>
+                <w:lang w:val="en-US"/>
+              </w:rPr>
+            </w:pPr>
+            <w:r>
+              <w:rPr>
+                <w:b/>
+                <w:lang w:val="en-US"/>
+              </w:rPr>
+              <w:t>Output</w:t>
+            </w:r>
+          </w:p>
+          <w:p>
+            <w:pPr>
+              <w:cnfStyle w:val="000000000000" w:firstRow="0" w:lastRow="0" w:firstColumn="0" w:lastColumn="0" w:oddVBand="0" w:evenVBand="0" w:oddHBand="0" w:evenHBand="0" w:firstRowFirstColumn="0" w:firstRowLastColumn="0" w:lastRowFirstColumn="0" w:lastRowLastColumn="0"/>
+              <w:rPr>
+                <w:b/>
+                <w:lang w:val="en-US"/>
+              </w:rPr>
+            </w:pPr>
+            <w:r>
+              <w:rPr>
+                <w:b/>
+                <w:lang w:val="en-US"/>
+              </w:rPr>
+              <w:t>Output</w:t>
+            </w:r>
+          </w:p>
+          <w:p>
+            <w:pPr>
+              <w:cnfStyle w:val="000000000000" w:firstRow="0" w:lastRow="0" w:firstColumn="0" w:lastColumn="0" w:oddVBand="0" w:evenVBand="0" w:oddHBand="0" w:evenHBand="0" w:firstRowFirstColumn="0" w:firstRowLastColumn="0" w:lastRowFirstColumn="0" w:lastRowLastColumn="0"/>
+              <w:rPr>
+                <w:b/>
+                <w:lang w:val="en-US"/>
+              </w:rPr>
+            </w:pPr>
+            <w:r>
+              <w:rPr>
+                <w:b/>
+                <w:lang w:val="en-US"/>
+              </w:rPr>
+              <w:t>Output</w:t>
+            </w:r>
+          </w:p>
+          <w:p>
+            <w:pPr>
+              <w:cnfStyle w:val="000000000000" w:firstRow="0" w:lastRow="0" w:firstColumn="0" w:lastColumn="0" w:oddVBand="0" w:evenVBand="0" w:oddHBand="0" w:evenHBand="0" w:firstRowFirstColumn="0" w:firstRowLastColumn="0" w:lastRowFirstColumn="0" w:lastRowLastColumn="0"/>
+              <w:rPr>
+                <w:b/>
+                <w:lang w:val="en-US"/>
+              </w:rPr>
+            </w:pPr>
+            <w:r>
+              <w:rPr>
+                <w:b/>
+                <w:lang w:val="en-US"/>
+              </w:rPr>
+              <w:t>Input</w:t>
+            </w:r>
+          </w:p>
+          <w:p>
+            <w:pPr>
+              <w:cnfStyle w:val="000000000000" w:firstRow="0" w:lastRow="0" w:firstColumn="0" w:lastColumn="0" w:oddVBand="0" w:evenVBand="0" w:oddHBand="0" w:evenHBand="0" w:firstRowFirstColumn="0" w:firstRowLastColumn="0" w:lastRowFirstColumn="0" w:lastRowLastColumn="0"/>
+              <w:rPr>
+                <w:b/>
+                <w:lang w:val="en-US"/>
+              </w:rPr>
+            </w:pPr>
+            <w:r>
+              <w:rPr>
+                <w:b/>
+                <w:lang w:val="en-US"/>
+              </w:rPr>
+              <w:t>Input</w:t>
+            </w:r>
           </w:p>
         </w:tc>
         <w:tc>
@@ -1914,7 +2167,7 @@
         <w:rPr>
           <w:lang w:val="en-US"/>
         </w:rPr>
-        <w:t>ModelUnitComposition</w:t>
+        <w:t>ModelComposition</w:t>
       </w:r>
       <w:proofErr w:type="spellEnd"/>
       <w:r>
@@ -2075,6 +2328,472 @@
           <w:lang w:val="en-US"/>
         </w:rPr>
       </w:pPr>
+    </w:p>
+    <w:p>
+      <w:pPr>
+        <w:rPr>
+          <w:lang w:val="en-US"/>
+        </w:rPr>
+      </w:pPr>
+    </w:p>
+    <w:p>
+      <w:pPr>
+        <w:pStyle w:val="berschrift1"/>
+        <w:rPr>
+          <w:lang w:val="en-US"/>
+        </w:rPr>
+      </w:pPr>
+      <w:r>
+        <w:rPr>
+          <w:lang w:val="en-US"/>
+        </w:rPr>
+        <w:t xml:space="preserve">Structure of the CropML language – here: The </w:t>
+      </w:r>
+      <w:proofErr w:type="spellStart"/>
+      <w:r>
+        <w:rPr>
+          <w:lang w:val="en-US"/>
+        </w:rPr>
+        <w:t>ModelComposition</w:t>
+      </w:r>
+      <w:proofErr w:type="spellEnd"/>
+    </w:p>
+    <w:p>
+      <w:pPr>
+        <w:rPr>
+          <w:lang w:val="en-US"/>
+        </w:rPr>
+      </w:pPr>
+      <w:r>
+        <w:rPr>
+          <w:lang w:val="en-US"/>
+        </w:rPr>
+        <w:t xml:space="preserve">The structure as given in the DTD may change in some places due to some issues with the “Features” that could be encapsulated in it. Mainly the question of rules resp. algorithms in the composition is still open. The necessary complexity can at the moment not be seen until the end. </w:t>
+      </w:r>
+    </w:p>
+    <w:p>
+      <w:pPr>
+        <w:rPr>
+          <w:lang w:val="en-US"/>
+        </w:rPr>
+      </w:pPr>
+      <w:r>
+        <w:rPr>
+          <w:lang w:val="en-US"/>
+        </w:rPr>
+        <w:t>The proposal of the 2 groups is now to keep the complexity as low as possible for the first steps with the exchange approach and leave out all algorithms additional to the included model units. This leads to a more data flow oriented view of the co</w:t>
+      </w:r>
+      <w:r>
+        <w:rPr>
+          <w:lang w:val="en-US"/>
+        </w:rPr>
+        <w:t>mposition. Some platforms like “R</w:t>
+      </w:r>
+      <w:r>
+        <w:rPr>
+          <w:lang w:val="en-US"/>
+        </w:rPr>
+        <w:t>ecord</w:t>
+      </w:r>
+      <w:r>
+        <w:rPr>
+          <w:lang w:val="en-US"/>
+        </w:rPr>
+        <w:t>”</w:t>
+      </w:r>
+      <w:r>
+        <w:rPr>
+          <w:lang w:val="en-US"/>
+        </w:rPr>
+        <w:t xml:space="preserve"> may have troubles with </w:t>
+      </w:r>
+      <w:r>
+        <w:rPr>
+          <w:lang w:val="en-US"/>
+        </w:rPr>
+        <w:t>this</w:t>
+      </w:r>
+      <w:r>
+        <w:rPr>
+          <w:lang w:val="en-US"/>
+        </w:rPr>
+        <w:t xml:space="preserve"> but we still have to improve in limiting vs. including features of the different platforms. </w:t>
+      </w:r>
+    </w:p>
+    <w:p>
+      <w:pPr>
+        <w:rPr>
+          <w:lang w:val="en-US"/>
+        </w:rPr>
+      </w:pPr>
+    </w:p>
+    <w:p>
+      <w:pPr>
+        <w:pStyle w:val="berschrift1"/>
+        <w:rPr>
+          <w:lang w:val="en-US"/>
+        </w:rPr>
+      </w:pPr>
+      <w:r>
+        <w:rPr>
+          <w:lang w:val="en-US"/>
+        </w:rPr>
+        <w:t>TODOs</w:t>
+      </w:r>
+    </w:p>
+    <w:p>
+      <w:pPr>
+        <w:pStyle w:val="Listenabsatz"/>
+        <w:numPr>
+          <w:ilvl w:val="0"/>
+          <w:numId w:val="2"/>
+        </w:numPr>
+        <w:rPr>
+          <w:lang w:val="en-US"/>
+        </w:rPr>
+      </w:pPr>
+      <w:r>
+        <w:rPr>
+          <w:lang w:val="en-US"/>
+        </w:rPr>
+        <w:t>Fill the table above (variable categories) from at least 5 different model platforms</w:t>
+      </w:r>
+      <w:r>
+        <w:rPr>
+          <w:lang w:val="en-US"/>
+        </w:rPr>
+        <w:t>: Simplace, OpenAlea, Record, BioMA, DSSAT, APSIM, Sirius</w:t>
+      </w:r>
+      <w:r>
+        <w:rPr>
+          <w:lang w:val="en-US"/>
+        </w:rPr>
+        <w:t xml:space="preserve"> (Cyrille)</w:t>
+      </w:r>
+    </w:p>
+    <w:p>
+      <w:pPr>
+        <w:pStyle w:val="Listenabsatz"/>
+        <w:numPr>
+          <w:ilvl w:val="0"/>
+          <w:numId w:val="2"/>
+        </w:numPr>
+        <w:rPr>
+          <w:lang w:val="en-US"/>
+        </w:rPr>
+      </w:pPr>
+      <w:r>
+        <w:rPr>
+          <w:lang w:val="en-US"/>
+        </w:rPr>
+        <w:t>Enrich the table with further information</w:t>
+      </w:r>
+      <w:r>
+        <w:rPr>
+          <w:lang w:val="en-US"/>
+        </w:rPr>
+        <w:t xml:space="preserve"> about platform specifies</w:t>
+      </w:r>
+      <w:r>
+        <w:rPr>
+          <w:lang w:val="en-US"/>
+        </w:rPr>
+        <w:t xml:space="preserve"> (Cyrille) – until 31.5.2018</w:t>
+      </w:r>
+    </w:p>
+    <w:p>
+      <w:pPr>
+        <w:pStyle w:val="Listenabsatz"/>
+        <w:numPr>
+          <w:ilvl w:val="0"/>
+          <w:numId w:val="2"/>
+        </w:numPr>
+        <w:rPr>
+          <w:lang w:val="en-US"/>
+        </w:rPr>
+      </w:pPr>
+      <w:r>
+        <w:rPr>
+          <w:lang w:val="en-US"/>
+        </w:rPr>
+        <w:t>Do this in Google Spreadsheet (Drive) (Cyrille)</w:t>
+      </w:r>
+    </w:p>
+    <w:p>
+      <w:pPr>
+        <w:pStyle w:val="Listenabsatz"/>
+        <w:numPr>
+          <w:ilvl w:val="0"/>
+          <w:numId w:val="2"/>
+        </w:numPr>
+        <w:rPr>
+          <w:lang w:val="en-US"/>
+        </w:rPr>
+      </w:pPr>
+      <w:r>
+        <w:rPr>
+          <w:lang w:val="en-US"/>
+        </w:rPr>
+        <w:t xml:space="preserve">Create first example with </w:t>
+      </w:r>
+      <w:r>
+        <w:rPr>
+          <w:lang w:val="en-US"/>
+        </w:rPr>
+        <w:t>“</w:t>
+      </w:r>
+      <w:r>
+        <w:rPr>
+          <w:lang w:val="en-US"/>
+        </w:rPr>
+        <w:t>Pseudocode</w:t>
+      </w:r>
+      <w:r>
+        <w:rPr>
+          <w:lang w:val="en-US"/>
+        </w:rPr>
+        <w:t>” (CYTHON)</w:t>
+      </w:r>
+      <w:r>
+        <w:rPr>
+          <w:lang w:val="en-US"/>
+        </w:rPr>
+        <w:t xml:space="preserve"> using the </w:t>
+      </w:r>
+      <w:r>
+        <w:rPr>
+          <w:lang w:val="en-US"/>
+        </w:rPr>
+        <w:t>model units</w:t>
+      </w:r>
+      <w:r>
+        <w:rPr>
+          <w:lang w:val="en-US"/>
+        </w:rPr>
+        <w:t xml:space="preserve"> that we already have (Christophe, Cyrille, Andi)</w:t>
+      </w:r>
+      <w:r>
+        <w:rPr>
+          <w:lang w:val="en-US"/>
+        </w:rPr>
+        <w:t xml:space="preserve">: </w:t>
+      </w:r>
+    </w:p>
+    <w:p>
+      <w:pPr>
+        <w:pStyle w:val="Listenabsatz"/>
+        <w:numPr>
+          <w:ilvl w:val="1"/>
+          <w:numId w:val="2"/>
+        </w:numPr>
+        <w:rPr>
+          <w:lang w:val="en-US"/>
+        </w:rPr>
+      </w:pPr>
+      <w:proofErr w:type="spellStart"/>
+      <w:r>
+        <w:rPr>
+          <w:lang w:val="en-US"/>
+        </w:rPr>
+        <w:t>PotentialGrowth</w:t>
+      </w:r>
+      <w:proofErr w:type="spellEnd"/>
+      <w:r>
+        <w:rPr>
+          <w:lang w:val="en-US"/>
+        </w:rPr>
+        <w:t xml:space="preserve"> composite with 6 model units from Lintul2</w:t>
+      </w:r>
+      <w:r>
+        <w:rPr>
+          <w:lang w:val="en-US"/>
+        </w:rPr>
+        <w:t xml:space="preserve"> (Simplace)</w:t>
+      </w:r>
+    </w:p>
+    <w:p>
+      <w:pPr>
+        <w:pStyle w:val="Listenabsatz"/>
+        <w:numPr>
+          <w:ilvl w:val="1"/>
+          <w:numId w:val="2"/>
+        </w:numPr>
+        <w:rPr>
+          <w:lang w:val="en-US"/>
+        </w:rPr>
+      </w:pPr>
+      <w:r>
+        <w:rPr>
+          <w:lang w:val="en-US"/>
+        </w:rPr>
+        <w:t xml:space="preserve">Photoperiod, </w:t>
+      </w:r>
+      <w:proofErr w:type="spellStart"/>
+      <w:r>
+        <w:rPr>
+          <w:lang w:val="en-US"/>
+        </w:rPr>
+        <w:t>GrowingDegreeDaysTemperature</w:t>
+      </w:r>
+      <w:proofErr w:type="spellEnd"/>
+      <w:r>
+        <w:rPr>
+          <w:lang w:val="en-US"/>
+        </w:rPr>
+        <w:t xml:space="preserve">, </w:t>
+      </w:r>
+      <w:proofErr w:type="spellStart"/>
+      <w:r>
+        <w:rPr>
+          <w:lang w:val="en-US"/>
+        </w:rPr>
+        <w:t>TemperatureSum</w:t>
+      </w:r>
+      <w:proofErr w:type="spellEnd"/>
+      <w:r>
+        <w:rPr>
+          <w:lang w:val="en-US"/>
+        </w:rPr>
+        <w:t xml:space="preserve"> from BioMA</w:t>
+      </w:r>
+    </w:p>
+    <w:p>
+      <w:pPr>
+        <w:pStyle w:val="Listenabsatz"/>
+        <w:numPr>
+          <w:ilvl w:val="0"/>
+          <w:numId w:val="2"/>
+        </w:numPr>
+        <w:rPr>
+          <w:lang w:val="en-US"/>
+        </w:rPr>
+      </w:pPr>
+      <w:r>
+        <w:rPr>
+          <w:lang w:val="en-US"/>
+        </w:rPr>
+        <w:t xml:space="preserve">Better </w:t>
+      </w:r>
+      <w:r>
+        <w:rPr>
+          <w:lang w:val="en-US"/>
+        </w:rPr>
+        <w:t>validate</w:t>
+      </w:r>
+      <w:r>
+        <w:rPr>
+          <w:lang w:val="en-US"/>
+        </w:rPr>
+        <w:t xml:space="preserve"> the </w:t>
+      </w:r>
+      <w:r>
+        <w:rPr>
+          <w:lang w:val="en-US"/>
+        </w:rPr>
+        <w:t>import/</w:t>
+      </w:r>
+      <w:r>
+        <w:rPr>
+          <w:lang w:val="en-US"/>
+        </w:rPr>
+        <w:t>export</w:t>
+      </w:r>
+      <w:r>
+        <w:rPr>
+          <w:lang w:val="en-US"/>
+        </w:rPr>
+        <w:t xml:space="preserve"> process</w:t>
+      </w:r>
+      <w:r>
+        <w:rPr>
+          <w:lang w:val="en-US"/>
+        </w:rPr>
+        <w:t xml:space="preserve"> with the </w:t>
+      </w:r>
+      <w:proofErr w:type="spellStart"/>
+      <w:r>
+        <w:rPr>
+          <w:lang w:val="en-US"/>
+        </w:rPr>
+        <w:t>dtd</w:t>
+      </w:r>
+      <w:proofErr w:type="spellEnd"/>
+      <w:r>
+        <w:rPr>
+          <w:lang w:val="en-US"/>
+        </w:rPr>
+        <w:t xml:space="preserve"> by</w:t>
+      </w:r>
+      <w:r>
+        <w:rPr>
+          <w:lang w:val="en-US"/>
+        </w:rPr>
+        <w:t xml:space="preserve"> (Andi, Christophe)</w:t>
+      </w:r>
+    </w:p>
+    <w:p>
+      <w:pPr>
+        <w:pStyle w:val="Listenabsatz"/>
+        <w:numPr>
+          <w:ilvl w:val="0"/>
+          <w:numId w:val="2"/>
+        </w:numPr>
+        <w:rPr>
+          <w:lang w:val="en-US"/>
+        </w:rPr>
+      </w:pPr>
+      <w:r>
+        <w:rPr>
+          <w:lang w:val="en-US"/>
+        </w:rPr>
+        <w:t>Import the above composite model unit (Lintul2) into Record (Cyrille, Helene)</w:t>
+      </w:r>
+    </w:p>
+    <w:p>
+      <w:pPr>
+        <w:pStyle w:val="Listenabsatz"/>
+        <w:numPr>
+          <w:ilvl w:val="0"/>
+          <w:numId w:val="2"/>
+        </w:numPr>
+        <w:rPr>
+          <w:lang w:val="en-US"/>
+        </w:rPr>
+      </w:pPr>
+      <w:r>
+        <w:rPr>
+          <w:lang w:val="en-US"/>
+        </w:rPr>
+        <w:t>Take a composite model from an exported Phenology module from Sirius via CropML using the C# directly into Simplace (</w:t>
+      </w:r>
+      <w:proofErr w:type="spellStart"/>
+      <w:r>
+        <w:rPr>
+          <w:lang w:val="en-US"/>
+        </w:rPr>
+        <w:t>Loic</w:t>
+      </w:r>
+      <w:proofErr w:type="spellEnd"/>
+      <w:r>
+        <w:rPr>
+          <w:lang w:val="en-US"/>
+        </w:rPr>
+        <w:t xml:space="preserve">, Andi).  This requires an imperative (conditional, rule based) composition. </w:t>
+      </w:r>
+    </w:p>
+    <w:p>
+      <w:pPr>
+        <w:pStyle w:val="Listenabsatz"/>
+        <w:numPr>
+          <w:ilvl w:val="0"/>
+          <w:numId w:val="2"/>
+        </w:numPr>
+        <w:rPr>
+          <w:lang w:val="en-US"/>
+        </w:rPr>
+      </w:pPr>
+      <w:bookmarkStart w:id="0" w:name="_GoBack"/>
+      <w:bookmarkEnd w:id="0"/>
     </w:p>
     <w:p>
       <w:pPr>
@@ -2110,7 +2829,7 @@
         <w:rFonts w:ascii="Calibri" w:eastAsiaTheme="minorHAnsi" w:hAnsi="Calibri" w:cstheme="minorBidi" w:hint="default"/>
       </w:rPr>
     </w:lvl>
-    <w:lvl w:ilvl="1" w:tplc="04070003" w:tentative="1">
+    <w:lvl w:ilvl="1" w:tplc="04070003">
       <w:start w:val="1"/>
       <w:numFmt w:val="bullet"/>
       <w:lvlText w:val="o"/>

</xml_diff>